<commit_message>
Se agregó nuevos detalles a los archivos de documentación cambiando detalles de presentación y el idioma de los documentos
</commit_message>
<xml_diff>
--- a/Documentation/WorkBreakdown&Roadmap.docx
+++ b/Documentation/WorkBreakdown&Roadmap.docx
@@ -48,18 +48,21 @@
               <w:jc w:val="center"/>
               <w:outlineLvl w:val="0"/>
               <w:rPr>
-                <w:rFonts w:ascii="Arial" w:eastAsia="Arial" w:hAnsi="Arial" w:cs="Arial"/>
-                <w:sz w:val="40"/>
-                <w:szCs w:val="40"/>
+                <w:rFonts w:ascii="Times New Roman" w:eastAsia="Arial" w:hAnsi="Times New Roman" w:cs="Times New Roman"/>
+                <w:color w:val="31849B" w:themeColor="accent5" w:themeShade="BF"/>
+                <w:sz w:val="44"/>
+                <w:szCs w:val="44"/>
                 <w:lang w:val="es"/>
               </w:rPr>
             </w:pPr>
             <w:bookmarkStart w:id="0" w:name="_Toc4651986"/>
+            <w:bookmarkStart w:id="1" w:name="_Hlk5560637"/>
             <w:r>
               <w:rPr>
-                <w:rFonts w:ascii="Arial" w:eastAsia="Arial" w:hAnsi="Arial" w:cs="Arial"/>
-                <w:sz w:val="40"/>
-                <w:szCs w:val="40"/>
+                <w:rFonts w:ascii="Times New Roman" w:eastAsia="Arial" w:hAnsi="Times New Roman" w:cs="Times New Roman"/>
+                <w:color w:val="31849B" w:themeColor="accent5" w:themeShade="BF"/>
+                <w:sz w:val="44"/>
+                <w:szCs w:val="44"/>
                 <w:lang w:val="es"/>
               </w:rPr>
               <w:t>Software Compis Company</w:t>
@@ -82,185 +85,300 @@
             <w:pPr>
               <w:jc w:val="right"/>
               <w:rPr>
-                <w:rFonts w:ascii="Arial" w:eastAsia="Arial" w:hAnsi="Arial" w:cs="Arial"/>
-                <w:sz w:val="36"/>
-                <w:szCs w:val="36"/>
+                <w:rFonts w:ascii="Times New Roman" w:eastAsia="Arial" w:hAnsi="Times New Roman" w:cs="Times New Roman"/>
+                <w:color w:val="31849B" w:themeColor="accent5" w:themeShade="BF"/>
+                <w:sz w:val="44"/>
+                <w:szCs w:val="44"/>
                 <w:lang w:val="es"/>
               </w:rPr>
             </w:pPr>
           </w:p>
         </w:tc>
       </w:tr>
+      <w:bookmarkEnd w:id="1"/>
     </w:tbl>
     <w:p>
       <w:pPr>
         <w:spacing w:after="240" w:line="240" w:lineRule="auto"/>
         <w:jc w:val="left"/>
         <w:rPr>
-          <w:rFonts w:ascii="Arial" w:eastAsia="Times New Roman" w:hAnsi="Arial" w:cs="Arial"/>
-          <w:sz w:val="28"/>
-          <w:szCs w:val="24"/>
-        </w:rPr>
-      </w:pPr>
-      <w:r>
-        <w:rPr>
-          <w:rFonts w:ascii="Arial" w:eastAsia="Times New Roman" w:hAnsi="Arial" w:cs="Arial"/>
-          <w:sz w:val="28"/>
-          <w:szCs w:val="24"/>
-        </w:rPr>
-        <w:br/>
-      </w:r>
-    </w:p>
+          <w:rFonts w:ascii="Times New Roman" w:eastAsia="Times New Roman" w:hAnsi="Times New Roman" w:cs="Times New Roman"/>
+          <w:color w:val="31849B" w:themeColor="accent5" w:themeShade="BF"/>
+          <w:sz w:val="44"/>
+          <w:szCs w:val="44"/>
+        </w:rPr>
+      </w:pPr>
+    </w:p>
+    <w:p>
+      <w:pPr>
+        <w:ind w:left="720"/>
+        <w:rPr>
+          <w:rFonts w:ascii="Times New Roman" w:hAnsi="Times New Roman" w:cs="Times New Roman"/>
+          <w:color w:val="31849B" w:themeColor="accent5" w:themeShade="BF"/>
+          <w:sz w:val="44"/>
+          <w:szCs w:val="44"/>
+          <w:lang w:val="en-US"/>
+        </w:rPr>
+      </w:pPr>
+      <w:bookmarkStart w:id="2" w:name="_Hlk5560424"/>
+      <w:r>
+        <w:rPr>
+          <w:rFonts w:ascii="Times New Roman" w:hAnsi="Times New Roman" w:cs="Times New Roman"/>
+          <w:color w:val="31849B" w:themeColor="accent5" w:themeShade="BF"/>
+          <w:sz w:val="44"/>
+          <w:szCs w:val="44"/>
+          <w:lang w:val="en-US"/>
+        </w:rPr>
+        <w:t xml:space="preserve">Compiler System (v1.0) </w:t>
+      </w:r>
+    </w:p>
+    <w:p>
+      <w:pPr>
+        <w:ind w:left="720"/>
+        <w:rPr>
+          <w:rFonts w:ascii="Times New Roman" w:hAnsi="Times New Roman" w:cs="Times New Roman"/>
+          <w:color w:val="31849B" w:themeColor="accent5" w:themeShade="BF"/>
+          <w:sz w:val="44"/>
+          <w:szCs w:val="44"/>
+          <w:lang w:val="en-US"/>
+        </w:rPr>
+      </w:pPr>
+      <w:r>
+        <w:rPr>
+          <w:rFonts w:ascii="Times New Roman" w:hAnsi="Times New Roman" w:cs="Times New Roman"/>
+          <w:color w:val="31849B" w:themeColor="accent5" w:themeShade="BF"/>
+          <w:sz w:val="44"/>
+          <w:szCs w:val="44"/>
+          <w:lang w:val="en-US"/>
+        </w:rPr>
+        <w:t>Week 1 Integers (First demo, April 9th, 6 weeks)</w:t>
+      </w:r>
+    </w:p>
+    <w:bookmarkEnd w:id="2"/>
     <w:p>
       <w:pPr>
         <w:spacing w:line="240" w:lineRule="auto"/>
+        <w:ind w:left="720"/>
         <w:rPr>
           <w:rFonts w:ascii="Times New Roman" w:eastAsia="Times New Roman" w:hAnsi="Times New Roman" w:cs="Times New Roman"/>
-          <w:color w:val="000000"/>
+          <w:b/>
+          <w:i/>
+          <w:color w:val="31849B" w:themeColor="accent5" w:themeShade="BF"/>
           <w:sz w:val="44"/>
-          <w:szCs w:val="48"/>
-        </w:rPr>
-      </w:pPr>
-      <w:proofErr w:type="spellStart"/>
-      <w:r>
+          <w:szCs w:val="44"/>
+          <w:lang w:val="en-US"/>
+        </w:rPr>
+      </w:pPr>
+    </w:p>
+    <w:p>
+      <w:pPr>
+        <w:spacing w:line="240" w:lineRule="auto"/>
+        <w:ind w:left="720"/>
         <w:rPr>
           <w:rFonts w:ascii="Times New Roman" w:eastAsia="Times New Roman" w:hAnsi="Times New Roman" w:cs="Times New Roman"/>
-          <w:color w:val="000000"/>
+          <w:b/>
+          <w:i/>
+          <w:color w:val="31849B" w:themeColor="accent5" w:themeShade="BF"/>
           <w:sz w:val="44"/>
-          <w:szCs w:val="48"/>
-        </w:rPr>
-        <w:t>Work</w:t>
-      </w:r>
-      <w:proofErr w:type="spellEnd"/>
+          <w:szCs w:val="44"/>
+          <w:lang w:val="en-US"/>
+        </w:rPr>
+      </w:pPr>
       <w:r>
         <w:rPr>
           <w:rFonts w:ascii="Times New Roman" w:eastAsia="Times New Roman" w:hAnsi="Times New Roman" w:cs="Times New Roman"/>
-          <w:color w:val="000000"/>
+          <w:b/>
+          <w:i/>
+          <w:color w:val="31849B" w:themeColor="accent5" w:themeShade="BF"/>
           <w:sz w:val="44"/>
-          <w:szCs w:val="48"/>
-        </w:rPr>
-        <w:t xml:space="preserve"> </w:t>
-      </w:r>
-      <w:proofErr w:type="spellStart"/>
+          <w:szCs w:val="44"/>
+          <w:lang w:val="en-US"/>
+        </w:rPr>
+        <w:t>Work breakdown</w:t>
+      </w:r>
       <w:r>
         <w:rPr>
           <w:rFonts w:ascii="Times New Roman" w:eastAsia="Times New Roman" w:hAnsi="Times New Roman" w:cs="Times New Roman"/>
-          <w:color w:val="000000"/>
+          <w:b/>
+          <w:i/>
+          <w:color w:val="31849B" w:themeColor="accent5" w:themeShade="BF"/>
           <w:sz w:val="44"/>
-          <w:szCs w:val="48"/>
-        </w:rPr>
-        <w:t>breakdown</w:t>
-      </w:r>
-      <w:proofErr w:type="spellEnd"/>
+          <w:szCs w:val="44"/>
+          <w:lang w:val="en-US"/>
+        </w:rPr>
+        <w:t xml:space="preserve"> (v1.</w:t>
+      </w:r>
       <w:r>
         <w:rPr>
           <w:rFonts w:ascii="Times New Roman" w:eastAsia="Times New Roman" w:hAnsi="Times New Roman" w:cs="Times New Roman"/>
-          <w:color w:val="000000"/>
+          <w:b/>
+          <w:i/>
+          <w:color w:val="31849B" w:themeColor="accent5" w:themeShade="BF"/>
           <w:sz w:val="44"/>
-          <w:szCs w:val="48"/>
-        </w:rPr>
-        <w:t xml:space="preserve"> (EDT v1.</w:t>
+          <w:szCs w:val="44"/>
+          <w:lang w:val="en-US"/>
+        </w:rPr>
+        <w:t>0</w:t>
       </w:r>
       <w:r>
         <w:rPr>
           <w:rFonts w:ascii="Times New Roman" w:eastAsia="Times New Roman" w:hAnsi="Times New Roman" w:cs="Times New Roman"/>
-          <w:color w:val="000000"/>
+          <w:b/>
+          <w:i/>
+          <w:color w:val="31849B" w:themeColor="accent5" w:themeShade="BF"/>
           <w:sz w:val="44"/>
-          <w:szCs w:val="48"/>
-        </w:rPr>
-        <w:t>0</w:t>
-      </w:r>
-      <w:r>
+          <w:szCs w:val="44"/>
+          <w:lang w:val="en-US"/>
+        </w:rPr>
+        <w:t>)</w:t>
+      </w:r>
+    </w:p>
+    <w:p>
+      <w:pPr>
+        <w:spacing w:line="240" w:lineRule="auto"/>
+        <w:ind w:left="720"/>
         <w:rPr>
           <w:rFonts w:ascii="Times New Roman" w:eastAsia="Times New Roman" w:hAnsi="Times New Roman" w:cs="Times New Roman"/>
-          <w:color w:val="000000"/>
+          <w:b/>
+          <w:i/>
+          <w:color w:val="31849B" w:themeColor="accent5" w:themeShade="BF"/>
           <w:sz w:val="44"/>
-          <w:szCs w:val="48"/>
-        </w:rPr>
-        <w:t>)</w:t>
-      </w:r>
-    </w:p>
-    <w:p>
-      <w:pPr>
-        <w:spacing w:line="240" w:lineRule="auto"/>
+          <w:szCs w:val="44"/>
+          <w:lang w:val="en-US"/>
+        </w:rPr>
+      </w:pPr>
+      <w:r>
         <w:rPr>
           <w:rFonts w:ascii="Times New Roman" w:eastAsia="Times New Roman" w:hAnsi="Times New Roman" w:cs="Times New Roman"/>
+          <w:b/>
+          <w:i/>
+          <w:color w:val="31849B" w:themeColor="accent5" w:themeShade="BF"/>
           <w:sz w:val="44"/>
-          <w:szCs w:val="48"/>
+          <w:szCs w:val="44"/>
           <w:lang w:val="en-US"/>
         </w:rPr>
-      </w:pPr>
+        <w:t>R</w:t>
+      </w:r>
       <w:r>
         <w:rPr>
           <w:rFonts w:ascii="Times New Roman" w:eastAsia="Times New Roman" w:hAnsi="Times New Roman" w:cs="Times New Roman"/>
+          <w:b/>
+          <w:i/>
+          <w:color w:val="31849B" w:themeColor="accent5" w:themeShade="BF"/>
           <w:sz w:val="44"/>
-          <w:szCs w:val="48"/>
+          <w:szCs w:val="44"/>
           <w:lang w:val="en-US"/>
         </w:rPr>
-        <w:t>ROAD MAP (v1.0)</w:t>
-      </w:r>
+        <w:t>oad Map</w:t>
+      </w:r>
+      <w:r>
+        <w:rPr>
+          <w:rFonts w:ascii="Times New Roman" w:eastAsia="Times New Roman" w:hAnsi="Times New Roman" w:cs="Times New Roman"/>
+          <w:b/>
+          <w:i/>
+          <w:color w:val="31849B" w:themeColor="accent5" w:themeShade="BF"/>
+          <w:sz w:val="44"/>
+          <w:szCs w:val="44"/>
+          <w:lang w:val="en-US"/>
+        </w:rPr>
+        <w:t xml:space="preserve"> (v1.0)</w:t>
+      </w:r>
+    </w:p>
+    <w:p>
+      <w:pPr>
+        <w:rPr>
+          <w:rFonts w:ascii="Times New Roman" w:hAnsi="Times New Roman" w:cs="Times New Roman"/>
+          <w:color w:val="1F497D" w:themeColor="text2"/>
+          <w:sz w:val="44"/>
+          <w:szCs w:val="44"/>
+          <w:lang w:val="en-US"/>
+        </w:rPr>
+      </w:pPr>
     </w:p>
     <w:p>
       <w:pPr>
         <w:rPr>
           <w:rFonts w:ascii="Times New Roman" w:hAnsi="Times New Roman" w:cs="Times New Roman"/>
           <w:sz w:val="44"/>
-          <w:szCs w:val="48"/>
+          <w:szCs w:val="44"/>
           <w:lang w:val="en-US"/>
         </w:rPr>
       </w:pPr>
-      <w:r>
+    </w:p>
+    <w:p>
+      <w:pPr>
         <w:rPr>
           <w:rFonts w:ascii="Times New Roman" w:hAnsi="Times New Roman" w:cs="Times New Roman"/>
           <w:sz w:val="44"/>
-          <w:szCs w:val="48"/>
+          <w:szCs w:val="44"/>
           <w:lang w:val="en-US"/>
         </w:rPr>
-        <w:t>Compiler System v1.0</w:t>
-      </w:r>
-      <w:r>
+      </w:pPr>
+    </w:p>
+    <w:p>
+      <w:pPr>
         <w:rPr>
           <w:rFonts w:ascii="Times New Roman" w:hAnsi="Times New Roman" w:cs="Times New Roman"/>
           <w:sz w:val="44"/>
-          <w:szCs w:val="48"/>
+          <w:szCs w:val="44"/>
           <w:lang w:val="en-US"/>
         </w:rPr>
-        <w:t xml:space="preserve"> </w:t>
-      </w:r>
-      <w:bookmarkStart w:id="1" w:name="_GoBack"/>
-      <w:bookmarkEnd w:id="1"/>
+      </w:pPr>
     </w:p>
     <w:p>
       <w:pPr>
         <w:rPr>
           <w:rFonts w:ascii="Times New Roman" w:hAnsi="Times New Roman" w:cs="Times New Roman"/>
           <w:sz w:val="44"/>
-          <w:szCs w:val="48"/>
+          <w:szCs w:val="44"/>
           <w:lang w:val="en-US"/>
         </w:rPr>
       </w:pPr>
-      <w:r>
+    </w:p>
+    <w:p>
+      <w:pPr>
         <w:rPr>
           <w:rFonts w:ascii="Times New Roman" w:hAnsi="Times New Roman" w:cs="Times New Roman"/>
           <w:sz w:val="44"/>
-          <w:szCs w:val="48"/>
+          <w:szCs w:val="44"/>
           <w:lang w:val="en-US"/>
         </w:rPr>
-        <w:t xml:space="preserve">Week 1 Integers </w:t>
-      </w:r>
-      <w:r>
+      </w:pPr>
+    </w:p>
+    <w:p>
+      <w:pPr>
         <w:rPr>
           <w:rFonts w:ascii="Times New Roman" w:hAnsi="Times New Roman" w:cs="Times New Roman"/>
           <w:sz w:val="44"/>
-          <w:szCs w:val="48"/>
+          <w:szCs w:val="44"/>
           <w:lang w:val="en-US"/>
         </w:rPr>
-        <w:t>(First demo, April 4th, 6 weeks)</w:t>
-      </w:r>
+      </w:pPr>
+    </w:p>
+    <w:p>
+      <w:pPr>
+        <w:rPr>
+          <w:rFonts w:ascii="Times New Roman" w:hAnsi="Times New Roman" w:cs="Times New Roman"/>
+          <w:sz w:val="44"/>
+          <w:szCs w:val="44"/>
+          <w:lang w:val="en-US"/>
+        </w:rPr>
+        <w:sectPr>
+          <w:pgSz w:w="11909" w:h="16834"/>
+          <w:pgMar w:top="567" w:right="567" w:bottom="567" w:left="567" w:header="0" w:footer="720" w:gutter="0"/>
+          <w:pgNumType w:start="1"/>
+          <w:cols w:space="720"/>
+          <w:docGrid w:linePitch="299"/>
+        </w:sectPr>
+      </w:pPr>
     </w:p>
     <w:p>
       <w:pPr>
         <w:pStyle w:val="Ttulo1"/>
+        <w:numPr>
+          <w:ilvl w:val="0"/>
+          <w:numId w:val="0"/>
+        </w:numPr>
       </w:pPr>
       <w:r>
         <w:rPr>
@@ -269,6 +387,7 @@
           <w:szCs w:val="48"/>
           <w:lang w:val="en-US"/>
         </w:rPr>
+        <w:lastRenderedPageBreak/>
         <w:t>Compiler System</w:t>
       </w:r>
     </w:p>
@@ -280,6 +399,9 @@
           <w:numId w:val="0"/>
         </w:numPr>
         <w:ind w:left="1440"/>
+        <w:rPr>
+          <w:color w:val="000000" w:themeColor="text1"/>
+        </w:rPr>
       </w:pPr>
       <w:r>
         <w:t xml:space="preserve">API REST </w:t>
@@ -288,152 +410,331 @@
     <w:p>
       <w:pPr>
         <w:pStyle w:val="Ttulo4"/>
-      </w:pPr>
-      <w:r>
-        <w:t>Análisis del sistema</w:t>
-      </w:r>
+        <w:ind w:left="1440"/>
+        <w:rPr>
+          <w:color w:val="000000" w:themeColor="text1"/>
+        </w:rPr>
+      </w:pPr>
+      <w:proofErr w:type="spellStart"/>
+      <w:r>
+        <w:rPr>
+          <w:color w:val="000000" w:themeColor="text1"/>
+        </w:rPr>
+        <w:t>System</w:t>
+      </w:r>
+      <w:proofErr w:type="spellEnd"/>
+      <w:r>
+        <w:rPr>
+          <w:color w:val="000000" w:themeColor="text1"/>
+        </w:rPr>
+        <w:t xml:space="preserve"> </w:t>
+      </w:r>
+      <w:proofErr w:type="spellStart"/>
+      <w:r>
+        <w:rPr>
+          <w:color w:val="000000" w:themeColor="text1"/>
+        </w:rPr>
+        <w:t>Analysis</w:t>
+      </w:r>
+      <w:proofErr w:type="spellEnd"/>
     </w:p>
     <w:p>
       <w:pPr>
         <w:pStyle w:val="Ttulo5"/>
-      </w:pPr>
-      <w:r>
+        <w:ind w:left="2160"/>
+        <w:rPr>
+          <w:color w:val="000000" w:themeColor="text1"/>
+        </w:rPr>
+      </w:pPr>
+      <w:r>
+        <w:rPr>
+          <w:color w:val="000000" w:themeColor="text1"/>
+        </w:rPr>
         <w:t xml:space="preserve">BPMN </w:t>
       </w:r>
       <w:r>
         <w:rPr>
-          <w:color w:val="E01B84"/>
-        </w:rPr>
-        <w:t>1 día</w:t>
-      </w:r>
+          <w:color w:val="FF0000"/>
+        </w:rPr>
+        <w:t xml:space="preserve">1 </w:t>
+      </w:r>
+      <w:proofErr w:type="spellStart"/>
+      <w:r>
+        <w:rPr>
+          <w:color w:val="FF0000"/>
+        </w:rPr>
+        <w:t>day</w:t>
+      </w:r>
+      <w:proofErr w:type="spellEnd"/>
     </w:p>
     <w:p>
       <w:pPr>
         <w:pStyle w:val="Ttulo5"/>
-      </w:pPr>
-      <w:r>
-        <w:t xml:space="preserve">Diagramas de secuencia </w:t>
-      </w:r>
-      <w:r>
-        <w:rPr>
-          <w:color w:val="E01B84"/>
-        </w:rPr>
-        <w:t>1 día</w:t>
-      </w:r>
+        <w:ind w:left="2160"/>
+        <w:rPr>
+          <w:color w:val="000000" w:themeColor="text1"/>
+        </w:rPr>
+      </w:pPr>
+      <w:proofErr w:type="spellStart"/>
+      <w:r>
+        <w:rPr>
+          <w:color w:val="000000" w:themeColor="text1"/>
+        </w:rPr>
+        <w:t>Sequence</w:t>
+      </w:r>
+      <w:proofErr w:type="spellEnd"/>
+      <w:r>
+        <w:rPr>
+          <w:color w:val="000000" w:themeColor="text1"/>
+        </w:rPr>
+        <w:t xml:space="preserve"> </w:t>
+      </w:r>
+      <w:proofErr w:type="spellStart"/>
+      <w:r>
+        <w:rPr>
+          <w:color w:val="000000" w:themeColor="text1"/>
+        </w:rPr>
+        <w:t>diagrams</w:t>
+      </w:r>
+      <w:proofErr w:type="spellEnd"/>
+      <w:r>
+        <w:rPr>
+          <w:color w:val="000000" w:themeColor="text1"/>
+        </w:rPr>
+        <w:t xml:space="preserve"> </w:t>
+      </w:r>
+      <w:r>
+        <w:rPr>
+          <w:color w:val="FF0000"/>
+        </w:rPr>
+        <w:t xml:space="preserve">1 </w:t>
+      </w:r>
+      <w:proofErr w:type="spellStart"/>
+      <w:r>
+        <w:rPr>
+          <w:color w:val="FF0000"/>
+        </w:rPr>
+        <w:t>day</w:t>
+      </w:r>
+      <w:proofErr w:type="spellEnd"/>
     </w:p>
     <w:p>
       <w:pPr>
         <w:pStyle w:val="Ttulo5"/>
-      </w:pPr>
-      <w:r>
-        <w:t>Diagramas de caso de uso de sistema</w:t>
-      </w:r>
-      <w:r>
-        <w:rPr>
-          <w:color w:val="E01B84"/>
-        </w:rPr>
-        <w:t xml:space="preserve"> 1 día</w:t>
-      </w:r>
+        <w:ind w:left="2160"/>
+        <w:rPr>
+          <w:color w:val="000000" w:themeColor="text1"/>
+        </w:rPr>
+      </w:pPr>
+      <w:r>
+        <w:rPr>
+          <w:color w:val="000000" w:themeColor="text1"/>
+        </w:rPr>
+        <w:t xml:space="preserve">Use case </w:t>
+      </w:r>
+      <w:proofErr w:type="spellStart"/>
+      <w:r>
+        <w:rPr>
+          <w:color w:val="000000" w:themeColor="text1"/>
+        </w:rPr>
+        <w:t>diagrams</w:t>
+      </w:r>
+      <w:proofErr w:type="spellEnd"/>
+      <w:r>
+        <w:rPr>
+          <w:color w:val="000000" w:themeColor="text1"/>
+        </w:rPr>
+        <w:t xml:space="preserve"> </w:t>
+      </w:r>
+      <w:r>
+        <w:rPr>
+          <w:color w:val="FF0000"/>
+        </w:rPr>
+        <w:t xml:space="preserve">1 </w:t>
+      </w:r>
+      <w:proofErr w:type="spellStart"/>
+      <w:r>
+        <w:rPr>
+          <w:color w:val="FF0000"/>
+        </w:rPr>
+        <w:t>day</w:t>
+      </w:r>
+      <w:proofErr w:type="spellEnd"/>
     </w:p>
     <w:p>
       <w:pPr>
         <w:pStyle w:val="Ttulo4"/>
-      </w:pPr>
-      <w:r>
-        <w:t>Diseño</w:t>
-      </w:r>
+        <w:ind w:left="1440"/>
+        <w:rPr>
+          <w:color w:val="000000" w:themeColor="text1"/>
+        </w:rPr>
+      </w:pPr>
+      <w:proofErr w:type="spellStart"/>
+      <w:r>
+        <w:rPr>
+          <w:color w:val="000000" w:themeColor="text1"/>
+        </w:rPr>
+        <w:t>Design</w:t>
+      </w:r>
+      <w:proofErr w:type="spellEnd"/>
     </w:p>
     <w:p>
       <w:pPr>
         <w:pStyle w:val="Ttulo5"/>
-      </w:pPr>
-      <w:proofErr w:type="spellStart"/>
-      <w:r>
+        <w:ind w:left="2160"/>
+        <w:rPr>
+          <w:color w:val="000000" w:themeColor="text1"/>
+        </w:rPr>
+      </w:pPr>
+      <w:proofErr w:type="spellStart"/>
+      <w:r>
+        <w:rPr>
+          <w:color w:val="000000" w:themeColor="text1"/>
+        </w:rPr>
         <w:t>Backend</w:t>
       </w:r>
       <w:proofErr w:type="spellEnd"/>
       <w:r>
+        <w:rPr>
+          <w:color w:val="000000" w:themeColor="text1"/>
+        </w:rPr>
         <w:t xml:space="preserve"> </w:t>
       </w:r>
       <w:r>
         <w:rPr>
-          <w:color w:val="E01B84"/>
+          <w:color w:val="FF0000"/>
         </w:rPr>
         <w:t>3</w:t>
       </w:r>
       <w:r>
         <w:rPr>
-          <w:color w:val="E01B84"/>
-        </w:rPr>
-        <w:t xml:space="preserve"> día</w:t>
-      </w:r>
-      <w:r>
-        <w:rPr>
-          <w:color w:val="E01B84"/>
+          <w:color w:val="FF0000"/>
+        </w:rPr>
+        <w:t xml:space="preserve"> </w:t>
+      </w:r>
+      <w:proofErr w:type="spellStart"/>
+      <w:r>
+        <w:rPr>
+          <w:color w:val="FF0000"/>
+        </w:rPr>
+        <w:t>day</w:t>
+      </w:r>
+      <w:r>
+        <w:rPr>
+          <w:color w:val="FF0000"/>
         </w:rPr>
         <w:t>s</w:t>
       </w:r>
+      <w:proofErr w:type="spellEnd"/>
     </w:p>
     <w:p>
       <w:pPr>
         <w:pStyle w:val="Ttulo5"/>
-      </w:pPr>
-      <w:proofErr w:type="spellStart"/>
-      <w:r>
+        <w:ind w:left="2160"/>
+        <w:rPr>
+          <w:color w:val="000000" w:themeColor="text1"/>
+        </w:rPr>
+      </w:pPr>
+      <w:proofErr w:type="spellStart"/>
+      <w:r>
+        <w:rPr>
+          <w:color w:val="000000" w:themeColor="text1"/>
+        </w:rPr>
         <w:t>Frontend</w:t>
       </w:r>
       <w:proofErr w:type="spellEnd"/>
       <w:r>
+        <w:rPr>
+          <w:color w:val="000000" w:themeColor="text1"/>
+        </w:rPr>
         <w:t xml:space="preserve"> </w:t>
       </w:r>
       <w:r>
         <w:rPr>
-          <w:color w:val="E01B84"/>
+          <w:color w:val="FF0000"/>
         </w:rPr>
         <w:t>3</w:t>
       </w:r>
       <w:r>
         <w:rPr>
-          <w:color w:val="E01B84"/>
-        </w:rPr>
-        <w:t xml:space="preserve"> día</w:t>
-      </w:r>
-      <w:r>
-        <w:rPr>
-          <w:color w:val="E01B84"/>
+          <w:color w:val="FF0000"/>
+        </w:rPr>
+        <w:t xml:space="preserve"> </w:t>
+      </w:r>
+      <w:proofErr w:type="spellStart"/>
+      <w:r>
+        <w:rPr>
+          <w:color w:val="FF0000"/>
+        </w:rPr>
+        <w:t>day</w:t>
+      </w:r>
+      <w:r>
+        <w:rPr>
+          <w:color w:val="FF0000"/>
         </w:rPr>
         <w:t>s</w:t>
       </w:r>
+      <w:proofErr w:type="spellEnd"/>
     </w:p>
     <w:p>
       <w:pPr>
         <w:pStyle w:val="Ttulo4"/>
-      </w:pPr>
-      <w:r>
-        <w:t>Construcción</w:t>
-      </w:r>
+        <w:ind w:left="1440"/>
+        <w:rPr>
+          <w:color w:val="000000" w:themeColor="text1"/>
+        </w:rPr>
+      </w:pPr>
+      <w:proofErr w:type="spellStart"/>
+      <w:r>
+        <w:rPr>
+          <w:color w:val="000000" w:themeColor="text1"/>
+        </w:rPr>
+        <w:t>Making</w:t>
+      </w:r>
+      <w:proofErr w:type="spellEnd"/>
     </w:p>
     <w:p>
       <w:pPr>
         <w:pStyle w:val="Ttulo5"/>
-        <w:rPr>
-          <w:color w:val="E01B84"/>
-        </w:rPr>
-      </w:pPr>
-      <w:proofErr w:type="spellStart"/>
-      <w:r>
+        <w:ind w:left="2160"/>
+        <w:rPr>
+          <w:color w:val="000000" w:themeColor="text1"/>
+        </w:rPr>
+      </w:pPr>
+      <w:proofErr w:type="spellStart"/>
+      <w:r>
+        <w:rPr>
+          <w:color w:val="000000" w:themeColor="text1"/>
+        </w:rPr>
         <w:t>Backend</w:t>
       </w:r>
       <w:proofErr w:type="spellEnd"/>
       <w:r>
+        <w:rPr>
+          <w:color w:val="000000" w:themeColor="text1"/>
+        </w:rPr>
         <w:t xml:space="preserve"> </w:t>
       </w:r>
       <w:r>
         <w:rPr>
-          <w:color w:val="E01B84"/>
-        </w:rPr>
-        <w:t>10 días</w:t>
-      </w:r>
+          <w:color w:val="FF0000"/>
+        </w:rPr>
+        <w:t xml:space="preserve">10 </w:t>
+      </w:r>
+      <w:proofErr w:type="spellStart"/>
+      <w:r>
+        <w:rPr>
+          <w:color w:val="FF0000"/>
+        </w:rPr>
+        <w:t>day</w:t>
+      </w:r>
+      <w:r>
+        <w:rPr>
+          <w:color w:val="FF0000"/>
+        </w:rPr>
+        <w:t>s</w:t>
+      </w:r>
+      <w:proofErr w:type="spellEnd"/>
     </w:p>
     <w:p>
       <w:pPr>
@@ -442,17 +743,30 @@
           <w:ilvl w:val="0"/>
           <w:numId w:val="3"/>
         </w:numPr>
-      </w:pPr>
-      <w:proofErr w:type="spellStart"/>
-      <w:r>
+        <w:ind w:left="3600"/>
+        <w:rPr>
+          <w:color w:val="000000" w:themeColor="text1"/>
+        </w:rPr>
+      </w:pPr>
+      <w:proofErr w:type="spellStart"/>
+      <w:r>
+        <w:rPr>
+          <w:color w:val="000000" w:themeColor="text1"/>
+        </w:rPr>
         <w:t>Inst</w:t>
       </w:r>
       <w:proofErr w:type="spellEnd"/>
       <w:r>
+        <w:rPr>
+          <w:color w:val="000000" w:themeColor="text1"/>
+        </w:rPr>
         <w:t xml:space="preserve"> </w:t>
       </w:r>
       <w:proofErr w:type="spellStart"/>
       <w:r>
+        <w:rPr>
+          <w:color w:val="000000" w:themeColor="text1"/>
+        </w:rPr>
         <w:t>Selection</w:t>
       </w:r>
       <w:proofErr w:type="spellEnd"/>
@@ -464,17 +778,30 @@
           <w:ilvl w:val="0"/>
           <w:numId w:val="3"/>
         </w:numPr>
-      </w:pPr>
-      <w:proofErr w:type="spellStart"/>
-      <w:r>
+        <w:ind w:left="3600"/>
+        <w:rPr>
+          <w:color w:val="000000" w:themeColor="text1"/>
+        </w:rPr>
+      </w:pPr>
+      <w:proofErr w:type="spellStart"/>
+      <w:r>
+        <w:rPr>
+          <w:color w:val="000000" w:themeColor="text1"/>
+        </w:rPr>
         <w:t>Inst</w:t>
       </w:r>
       <w:proofErr w:type="spellEnd"/>
       <w:r>
+        <w:rPr>
+          <w:color w:val="000000" w:themeColor="text1"/>
+        </w:rPr>
         <w:t xml:space="preserve"> </w:t>
       </w:r>
       <w:proofErr w:type="spellStart"/>
       <w:r>
+        <w:rPr>
+          <w:color w:val="000000" w:themeColor="text1"/>
+        </w:rPr>
         <w:t>Scehduling</w:t>
       </w:r>
       <w:proofErr w:type="spellEnd"/>
@@ -486,17 +813,30 @@
           <w:ilvl w:val="0"/>
           <w:numId w:val="3"/>
         </w:numPr>
-      </w:pPr>
-      <w:proofErr w:type="spellStart"/>
-      <w:r>
+        <w:ind w:left="3600"/>
+        <w:rPr>
+          <w:color w:val="000000" w:themeColor="text1"/>
+        </w:rPr>
+      </w:pPr>
+      <w:proofErr w:type="spellStart"/>
+      <w:r>
+        <w:rPr>
+          <w:color w:val="000000" w:themeColor="text1"/>
+        </w:rPr>
         <w:t>Reg</w:t>
       </w:r>
       <w:proofErr w:type="spellEnd"/>
       <w:r>
+        <w:rPr>
+          <w:color w:val="000000" w:themeColor="text1"/>
+        </w:rPr>
         <w:t xml:space="preserve"> </w:t>
       </w:r>
       <w:proofErr w:type="spellStart"/>
       <w:r>
+        <w:rPr>
+          <w:color w:val="000000" w:themeColor="text1"/>
+        </w:rPr>
         <w:t>Allocation</w:t>
       </w:r>
       <w:proofErr w:type="spellEnd"/>
@@ -504,25 +844,45 @@
     <w:p>
       <w:pPr>
         <w:pStyle w:val="Ttulo5"/>
-        <w:rPr>
-          <w:color w:val="E01B84"/>
-        </w:rPr>
-      </w:pPr>
-      <w:proofErr w:type="spellStart"/>
-      <w:r>
-        <w:lastRenderedPageBreak/>
+        <w:ind w:left="2160"/>
+        <w:rPr>
+          <w:color w:val="000000" w:themeColor="text1"/>
+        </w:rPr>
+      </w:pPr>
+      <w:proofErr w:type="spellStart"/>
+      <w:r>
+        <w:rPr>
+          <w:color w:val="000000" w:themeColor="text1"/>
+        </w:rPr>
         <w:t>Frontend</w:t>
       </w:r>
       <w:proofErr w:type="spellEnd"/>
       <w:r>
+        <w:rPr>
+          <w:color w:val="000000" w:themeColor="text1"/>
+        </w:rPr>
         <w:t xml:space="preserve"> </w:t>
       </w:r>
       <w:r>
         <w:rPr>
-          <w:color w:val="E01B84"/>
-        </w:rPr>
-        <w:t>10 días</w:t>
-      </w:r>
+          <w:color w:val="FF0000"/>
+        </w:rPr>
+        <w:t xml:space="preserve">10 </w:t>
+      </w:r>
+      <w:proofErr w:type="spellStart"/>
+      <w:r>
+        <w:rPr>
+          <w:color w:val="FF0000"/>
+        </w:rPr>
+        <w:t>day</w:t>
+      </w:r>
+      <w:r>
+        <w:rPr>
+          <w:color w:val="FF0000"/>
+        </w:rPr>
+        <w:t>s</w:t>
+      </w:r>
+      <w:proofErr w:type="spellEnd"/>
     </w:p>
     <w:p>
       <w:pPr>
@@ -531,8 +891,15 @@
           <w:ilvl w:val="0"/>
           <w:numId w:val="3"/>
         </w:numPr>
-      </w:pPr>
-      <w:r>
+        <w:ind w:left="3600"/>
+        <w:rPr>
+          <w:color w:val="000000" w:themeColor="text1"/>
+        </w:rPr>
+      </w:pPr>
+      <w:r>
+        <w:rPr>
+          <w:color w:val="000000" w:themeColor="text1"/>
+        </w:rPr>
         <w:t>Scanner</w:t>
       </w:r>
     </w:p>
@@ -543,9 +910,16 @@
           <w:ilvl w:val="0"/>
           <w:numId w:val="3"/>
         </w:numPr>
-      </w:pPr>
-      <w:proofErr w:type="spellStart"/>
-      <w:r>
+        <w:ind w:left="3600"/>
+        <w:rPr>
+          <w:color w:val="000000" w:themeColor="text1"/>
+        </w:rPr>
+      </w:pPr>
+      <w:proofErr w:type="spellStart"/>
+      <w:r>
+        <w:rPr>
+          <w:color w:val="000000" w:themeColor="text1"/>
+        </w:rPr>
         <w:t>Parser</w:t>
       </w:r>
       <w:proofErr w:type="spellEnd"/>
@@ -557,9 +931,16 @@
           <w:ilvl w:val="0"/>
           <w:numId w:val="3"/>
         </w:numPr>
-      </w:pPr>
-      <w:proofErr w:type="spellStart"/>
-      <w:r>
+        <w:ind w:left="3600"/>
+        <w:rPr>
+          <w:color w:val="000000" w:themeColor="text1"/>
+        </w:rPr>
+      </w:pPr>
+      <w:proofErr w:type="spellStart"/>
+      <w:r>
+        <w:rPr>
+          <w:color w:val="000000" w:themeColor="text1"/>
+        </w:rPr>
         <w:t>Elaboration</w:t>
       </w:r>
       <w:proofErr w:type="spellEnd"/>
@@ -567,128 +948,267 @@
     <w:p>
       <w:pPr>
         <w:pStyle w:val="Ttulo4"/>
-      </w:pPr>
-      <w:r>
-        <w:t>Pruebas</w:t>
+        <w:ind w:left="1440"/>
+        <w:rPr>
+          <w:color w:val="000000" w:themeColor="text1"/>
+        </w:rPr>
+      </w:pPr>
+      <w:r>
+        <w:rPr>
+          <w:color w:val="000000" w:themeColor="text1"/>
+        </w:rPr>
+        <w:t>Tests</w:t>
       </w:r>
     </w:p>
     <w:p>
       <w:pPr>
         <w:pStyle w:val="Ttulo5"/>
-        <w:rPr>
-          <w:color w:val="000000"/>
-        </w:rPr>
-      </w:pPr>
-      <w:proofErr w:type="spellStart"/>
-      <w:r>
+        <w:ind w:left="2160"/>
+        <w:rPr>
+          <w:color w:val="000000" w:themeColor="text1"/>
+        </w:rPr>
+      </w:pPr>
+      <w:proofErr w:type="spellStart"/>
+      <w:r>
+        <w:rPr>
+          <w:color w:val="000000" w:themeColor="text1"/>
+        </w:rPr>
         <w:t>lexer_module</w:t>
       </w:r>
       <w:proofErr w:type="spellEnd"/>
       <w:r>
+        <w:rPr>
+          <w:color w:val="000000" w:themeColor="text1"/>
+        </w:rPr>
         <w:t xml:space="preserve"> </w:t>
       </w:r>
       <w:r>
         <w:rPr>
-          <w:color w:val="E01B84"/>
-        </w:rPr>
-        <w:t>1 día</w:t>
-      </w:r>
+          <w:color w:val="FF0000"/>
+        </w:rPr>
+        <w:t xml:space="preserve">1 </w:t>
+      </w:r>
+      <w:proofErr w:type="spellStart"/>
+      <w:r>
+        <w:rPr>
+          <w:color w:val="FF0000"/>
+        </w:rPr>
+        <w:t>day</w:t>
+      </w:r>
+      <w:proofErr w:type="spellEnd"/>
     </w:p>
     <w:p>
       <w:pPr>
         <w:pStyle w:val="Ttulo5"/>
-      </w:pPr>
-      <w:r>
+        <w:ind w:left="2160"/>
+        <w:rPr>
+          <w:color w:val="000000" w:themeColor="text1"/>
+        </w:rPr>
+      </w:pPr>
+      <w:proofErr w:type="spellStart"/>
+      <w:r>
+        <w:rPr>
+          <w:color w:val="000000" w:themeColor="text1"/>
+        </w:rPr>
         <w:t>parser_module</w:t>
       </w:r>
-      <w:r>
-        <w:rPr>
-          <w:color w:val="E01B84"/>
-        </w:rPr>
-        <w:t>1 día</w:t>
-      </w:r>
+      <w:proofErr w:type="spellEnd"/>
+      <w:r>
+        <w:rPr>
+          <w:color w:val="000000" w:themeColor="text1"/>
+        </w:rPr>
+        <w:t xml:space="preserve"> </w:t>
+      </w:r>
+      <w:r>
+        <w:rPr>
+          <w:color w:val="FF0000"/>
+        </w:rPr>
+        <w:t xml:space="preserve">1 </w:t>
+      </w:r>
+      <w:proofErr w:type="spellStart"/>
+      <w:r>
+        <w:rPr>
+          <w:color w:val="FF0000"/>
+        </w:rPr>
+        <w:t>day</w:t>
+      </w:r>
+      <w:proofErr w:type="spellEnd"/>
     </w:p>
     <w:p>
       <w:pPr>
         <w:pStyle w:val="Ttulo5"/>
-      </w:pPr>
-      <w:proofErr w:type="spellStart"/>
-      <w:r>
+        <w:ind w:left="2160"/>
+        <w:rPr>
+          <w:color w:val="000000" w:themeColor="text1"/>
+        </w:rPr>
+      </w:pPr>
+      <w:proofErr w:type="spellStart"/>
+      <w:r>
+        <w:rPr>
+          <w:color w:val="000000" w:themeColor="text1"/>
+        </w:rPr>
         <w:t>code_generator</w:t>
       </w:r>
       <w:proofErr w:type="spellEnd"/>
       <w:r>
+        <w:rPr>
+          <w:color w:val="000000" w:themeColor="text1"/>
+        </w:rPr>
         <w:t xml:space="preserve"> </w:t>
       </w:r>
       <w:r>
         <w:rPr>
-          <w:color w:val="E01B84"/>
+          <w:color w:val="FF0000"/>
         </w:rPr>
         <w:t>2</w:t>
       </w:r>
       <w:r>
         <w:rPr>
-          <w:color w:val="E01B84"/>
-        </w:rPr>
-        <w:t xml:space="preserve"> día</w:t>
-      </w:r>
+          <w:color w:val="FF0000"/>
+        </w:rPr>
+        <w:t xml:space="preserve"> </w:t>
+      </w:r>
+      <w:proofErr w:type="spellStart"/>
+      <w:r>
+        <w:rPr>
+          <w:color w:val="FF0000"/>
+        </w:rPr>
+        <w:t>day</w:t>
+      </w:r>
+      <w:r>
+        <w:rPr>
+          <w:color w:val="FF0000"/>
+        </w:rPr>
+        <w:t>s</w:t>
+      </w:r>
+      <w:proofErr w:type="spellEnd"/>
     </w:p>
     <w:p>
       <w:pPr>
         <w:pStyle w:val="Ttulo5"/>
-      </w:pPr>
-      <w:r>
+        <w:ind w:left="2160"/>
+        <w:rPr>
+          <w:color w:val="000000" w:themeColor="text1"/>
+        </w:rPr>
+      </w:pPr>
+      <w:proofErr w:type="spellStart"/>
+      <w:r>
+        <w:rPr>
+          <w:color w:val="000000" w:themeColor="text1"/>
+        </w:rPr>
         <w:t>linker_module</w:t>
       </w:r>
-      <w:r>
-        <w:rPr>
-          <w:color w:val="E01B84"/>
-        </w:rPr>
-        <w:t>1 día</w:t>
-      </w:r>
+      <w:proofErr w:type="spellEnd"/>
+      <w:r>
+        <w:rPr>
+          <w:color w:val="000000" w:themeColor="text1"/>
+        </w:rPr>
+        <w:t xml:space="preserve"> </w:t>
+      </w:r>
+      <w:r>
+        <w:rPr>
+          <w:color w:val="FF0000"/>
+        </w:rPr>
+        <w:t xml:space="preserve">1 </w:t>
+      </w:r>
+      <w:proofErr w:type="spellStart"/>
+      <w:r>
+        <w:rPr>
+          <w:color w:val="FF0000"/>
+        </w:rPr>
+        <w:t>day</w:t>
+      </w:r>
+      <w:bookmarkStart w:id="3" w:name="_GoBack"/>
+      <w:bookmarkEnd w:id="3"/>
+      <w:proofErr w:type="spellEnd"/>
     </w:p>
     <w:p>
       <w:pPr>
         <w:pStyle w:val="Ttulo4"/>
-      </w:pPr>
-      <w:r>
-        <w:t>Implementación (</w:t>
-      </w:r>
-      <w:r>
-        <w:t>Entrega</w:t>
-      </w:r>
-      <w:r>
-        <w:t xml:space="preserve">) </w:t>
-      </w:r>
-      <w:r>
-        <w:rPr>
-          <w:color w:val="6D64E8"/>
-        </w:rPr>
-        <w:t>Total 4 días</w:t>
+        <w:ind w:left="1440"/>
+        <w:rPr>
+          <w:color w:val="000000" w:themeColor="text1"/>
+        </w:rPr>
+      </w:pPr>
+      <w:proofErr w:type="spellStart"/>
+      <w:r>
+        <w:rPr>
+          <w:color w:val="000000" w:themeColor="text1"/>
+        </w:rPr>
+        <w:t>Implementation</w:t>
+      </w:r>
+      <w:proofErr w:type="spellEnd"/>
+      <w:r>
+        <w:rPr>
+          <w:color w:val="000000" w:themeColor="text1"/>
+        </w:rPr>
+        <w:t xml:space="preserve"> </w:t>
+      </w:r>
+      <w:r>
+        <w:rPr>
+          <w:color w:val="000000" w:themeColor="text1"/>
+        </w:rPr>
+        <w:t>(</w:t>
+      </w:r>
+      <w:proofErr w:type="spellStart"/>
+      <w:r>
+        <w:rPr>
+          <w:color w:val="000000" w:themeColor="text1"/>
+        </w:rPr>
+        <w:t>Delivery</w:t>
+      </w:r>
+      <w:proofErr w:type="spellEnd"/>
+      <w:r>
+        <w:rPr>
+          <w:color w:val="000000" w:themeColor="text1"/>
+        </w:rPr>
+        <w:t>)</w:t>
       </w:r>
     </w:p>
     <w:p>
       <w:pPr>
         <w:pStyle w:val="Ttulo5"/>
-      </w:pPr>
-      <w:r>
-        <w:t>Presentación</w:t>
-      </w:r>
-      <w:r>
+        <w:ind w:left="2160"/>
+        <w:rPr>
+          <w:color w:val="000000" w:themeColor="text1"/>
+        </w:rPr>
+      </w:pPr>
+      <w:proofErr w:type="spellStart"/>
+      <w:r>
+        <w:rPr>
+          <w:color w:val="000000" w:themeColor="text1"/>
+        </w:rPr>
+        <w:t>Presentation</w:t>
+      </w:r>
+      <w:proofErr w:type="spellEnd"/>
+      <w:r>
+        <w:rPr>
+          <w:color w:val="000000" w:themeColor="text1"/>
+        </w:rPr>
         <w:t xml:space="preserve"> </w:t>
       </w:r>
       <w:r>
         <w:rPr>
-          <w:color w:val="E01B84"/>
-        </w:rPr>
-        <w:t>1 día</w:t>
-      </w:r>
+          <w:color w:val="FF0000"/>
+        </w:rPr>
+        <w:t xml:space="preserve">1 </w:t>
+      </w:r>
+      <w:proofErr w:type="spellStart"/>
+      <w:r>
+        <w:rPr>
+          <w:color w:val="FF0000"/>
+        </w:rPr>
+        <w:t>day</w:t>
+      </w:r>
+      <w:proofErr w:type="spellEnd"/>
     </w:p>
     <w:sectPr>
+      <w:type w:val="continuous"/>
       <w:pgSz w:w="11909" w:h="16834"/>
-      <w:pgMar w:top="1440" w:right="1440" w:bottom="1440" w:left="1440" w:header="0" w:footer="720" w:gutter="0"/>
+      <w:pgMar w:top="567" w:right="567" w:bottom="567" w:left="567" w:header="0" w:footer="720" w:gutter="0"/>
       <w:pgNumType w:start="1"/>
       <w:cols w:space="720"/>
+      <w:docGrid w:linePitch="299"/>
     </w:sectPr>
   </w:body>
 </w:document>
@@ -1738,6 +2258,15 @@
       <w:contextualSpacing/>
     </w:pPr>
   </w:style>
+  <w:style w:type="paragraph" w:styleId="Sinespaciado">
+    <w:name w:val="No Spacing"/>
+    <w:uiPriority w:val="1"/>
+    <w:qFormat/>
+    <w:rsid w:val="008D5329"/>
+    <w:pPr>
+      <w:spacing w:line="240" w:lineRule="auto"/>
+    </w:pPr>
+  </w:style>
 </w:styles>
 </file>
 

</xml_diff>